<commit_message>
Fixed Meeting minutes grammar
Fixed several grammar mistakes in meeting minutes for Oct 13/16
</commit_message>
<xml_diff>
--- a/Misc/Meeting_Minutes/13-10-16_MM.docx
+++ b/Misc/Meeting_Minutes/13-10-16_MM.docx
@@ -6,8 +6,6 @@
       <w:r>
         <w:t>13</w:t>
       </w:r>
-      <w:bookmarkStart w:id="0" w:name="_GoBack"/>
-      <w:bookmarkEnd w:id="0"/>
       <w:r>
         <w:t>/10/</w:t>
       </w:r>
@@ -228,10 +226,7 @@
       </w:r>
       <w:proofErr w:type="spellEnd"/>
       <w:r>
-        <w:t xml:space="preserve"> OS was n</w:t>
-      </w:r>
-      <w:r>
-        <w:t xml:space="preserve">ot connecting to </w:t>
+        <w:t xml:space="preserve"> OS was not connecting to </w:t>
       </w:r>
       <w:proofErr w:type="spellStart"/>
       <w:r>
@@ -239,7 +234,19 @@
       </w:r>
       <w:proofErr w:type="spellEnd"/>
       <w:r>
-        <w:t xml:space="preserve"> or wired connection. Drivers seem to be subpar and a change to a move versatile is needed. </w:t>
+        <w:t xml:space="preserve"> or wired connection. Drivers seem to</w:t>
+      </w:r>
+      <w:r>
+        <w:t xml:space="preserve"> be subpar and a change to a mor</w:t>
+      </w:r>
+      <w:r>
+        <w:t>e versatile</w:t>
+      </w:r>
+      <w:r>
+        <w:t xml:space="preserve"> OS</w:t>
+      </w:r>
+      <w:r>
+        <w:t xml:space="preserve"> is needed. </w:t>
       </w:r>
     </w:p>
     <w:p>
@@ -251,8 +258,16 @@
         </w:numPr>
       </w:pPr>
       <w:r>
-        <w:t>Mate OS is going to be the new OS we use going forward because of it support and the fact that we have all worked with the base Ubuntu OS</w:t>
-      </w:r>
+        <w:t>Mate OS is going to be the new OS we use going forward because of it</w:t>
+      </w:r>
+      <w:r>
+        <w:t>s</w:t>
+      </w:r>
+      <w:r>
+        <w:t xml:space="preserve"> support and the fact that we have all worked with the base Ubuntu OS</w:t>
+      </w:r>
+      <w:bookmarkStart w:id="0" w:name="_GoBack"/>
+      <w:bookmarkEnd w:id="0"/>
     </w:p>
     <w:p/>
     <w:sectPr>

</xml_diff>